<commit_message>
update with this year stats
</commit_message>
<xml_diff>
--- a/coursework.docx
+++ b/coursework.docx
@@ -1,6 +1,6 @@
 
 <file path=word/document.xml><?xml version="1.0" encoding="utf-8"?>
-<w:document xmlns:wpc="http://schemas.microsoft.com/office/word/2010/wordprocessingCanvas" xmlns:cx="http://schemas.microsoft.com/office/drawing/2014/chartex" xmlns:cx1="http://schemas.microsoft.com/office/drawing/2015/9/8/chartex" xmlns:cx2="http://schemas.microsoft.com/office/drawing/2015/10/21/chartex" xmlns:cx3="http://schemas.microsoft.com/office/drawing/2016/5/9/chartex" xmlns:cx4="http://schemas.microsoft.com/office/drawing/2016/5/10/chartex" xmlns:cx5="http://schemas.microsoft.com/office/drawing/2016/5/11/chartex" xmlns:cx6="http://schemas.microsoft.com/office/drawing/2016/5/12/chartex" xmlns:cx7="http://schemas.microsoft.com/office/drawing/2016/5/13/chartex" xmlns:cx8="http://schemas.microsoft.com/office/drawing/2016/5/14/chartex" xmlns:mc="http://schemas.openxmlformats.org/markup-compatibility/2006" xmlns:aink="http://schemas.microsoft.com/office/drawing/2016/ink" xmlns:am3d="http://schemas.microsoft.com/office/drawing/2017/model3d" xmlns:o="urn:schemas-microsoft-com:office:office" xmlns:r="http://schemas.openxmlformats.org/officeDocument/2006/relationships" xmlns:m="http://schemas.openxmlformats.org/officeDocument/2006/math" xmlns:v="urn:schemas-microsoft-com:vml" xmlns:wp14="http://schemas.microsoft.com/office/word/2010/wordprocessingDrawing" xmlns:wp="http://schemas.openxmlformats.org/drawingml/2006/wordprocessingDrawing" xmlns:w10="urn:schemas-microsoft-com:office:word" xmlns:w="http://schemas.openxmlformats.org/wordprocessingml/2006/main" xmlns:w14="http://schemas.microsoft.com/office/word/2010/wordml" xmlns:w15="http://schemas.microsoft.com/office/word/2012/wordml" xmlns:w16se="http://schemas.microsoft.com/office/word/2015/wordml/symex" xmlns:wpg="http://schemas.microsoft.com/office/word/2010/wordprocessingGroup" xmlns:wpi="http://schemas.microsoft.com/office/word/2010/wordprocessingInk" xmlns:wne="http://schemas.microsoft.com/office/word/2006/wordml" xmlns:wps="http://schemas.microsoft.com/office/word/2010/wordprocessingShape" mc:Ignorable="w14 w15 w16se wp14">
+<w:document xmlns:wpc="http://schemas.microsoft.com/office/word/2010/wordprocessingCanvas" xmlns:cx="http://schemas.microsoft.com/office/drawing/2014/chartex" xmlns:cx1="http://schemas.microsoft.com/office/drawing/2015/9/8/chartex" xmlns:cx2="http://schemas.microsoft.com/office/drawing/2015/10/21/chartex" xmlns:cx3="http://schemas.microsoft.com/office/drawing/2016/5/9/chartex" xmlns:cx4="http://schemas.microsoft.com/office/drawing/2016/5/10/chartex" xmlns:cx5="http://schemas.microsoft.com/office/drawing/2016/5/11/chartex" xmlns:cx6="http://schemas.microsoft.com/office/drawing/2016/5/12/chartex" xmlns:cx7="http://schemas.microsoft.com/office/drawing/2016/5/13/chartex" xmlns:cx8="http://schemas.microsoft.com/office/drawing/2016/5/14/chartex" xmlns:mc="http://schemas.openxmlformats.org/markup-compatibility/2006" xmlns:aink="http://schemas.microsoft.com/office/drawing/2016/ink" xmlns:am3d="http://schemas.microsoft.com/office/drawing/2017/model3d" xmlns:o="urn:schemas-microsoft-com:office:office" xmlns:r="http://schemas.openxmlformats.org/officeDocument/2006/relationships" xmlns:m="http://schemas.openxmlformats.org/officeDocument/2006/math" xmlns:v="urn:schemas-microsoft-com:vml" xmlns:wp14="http://schemas.microsoft.com/office/word/2010/wordprocessingDrawing" xmlns:wp="http://schemas.openxmlformats.org/drawingml/2006/wordprocessingDrawing" xmlns:w10="urn:schemas-microsoft-com:office:word" xmlns:w="http://schemas.openxmlformats.org/wordprocessingml/2006/main" xmlns:w14="http://schemas.microsoft.com/office/word/2010/wordml" xmlns:w15="http://schemas.microsoft.com/office/word/2012/wordml" xmlns:w16cid="http://schemas.microsoft.com/office/word/2016/wordml/cid" xmlns:w16se="http://schemas.microsoft.com/office/word/2015/wordml/symex" xmlns:wpg="http://schemas.microsoft.com/office/word/2010/wordprocessingGroup" xmlns:wpi="http://schemas.microsoft.com/office/word/2010/wordprocessingInk" xmlns:wne="http://schemas.microsoft.com/office/word/2006/wordml" xmlns:wps="http://schemas.microsoft.com/office/word/2010/wordprocessingShape" mc:Ignorable="w14 w15 w16se w16cid wp14">
   <w:body>
     <w:p>
       <w:pPr>
@@ -78,7 +78,19 @@
         <w:rPr>
           <w:i/>
         </w:rPr>
-        <w:t xml:space="preserve">SAFE suggests that there will be over 60 students on the unit this year. Please understand that I do not have the time to create group assignments based on everyone’s preferences with </w:t>
+        <w:t xml:space="preserve">SAFE suggests that there will be over </w:t>
+      </w:r>
+      <w:r>
+        <w:rPr>
+          <w:i/>
+        </w:rPr>
+        <w:t>75</w:t>
+      </w:r>
+      <w:r>
+        <w:rPr>
+          <w:i/>
+        </w:rPr>
+        <w:t xml:space="preserve"> students on the unit this year. Please understand that I do not have the time to create group assignments based on everyone’s preferences with </w:t>
       </w:r>
       <w:proofErr w:type="gramStart"/>
       <w:r>
@@ -944,12 +956,7 @@
         </w:numPr>
       </w:pPr>
       <w:r>
-        <w:t>categorising the attacks/vu</w:t>
-      </w:r>
-      <w:bookmarkStart w:id="0" w:name="_GoBack"/>
-      <w:bookmarkEnd w:id="0"/>
-      <w:r>
-        <w:t>lnerabilities and placing them in a larger context or comparing with other attacks</w:t>
+        <w:t>categorising the attacks/vulnerabilities and placing them in a larger context or comparing with other attacks</w:t>
       </w:r>
     </w:p>
     <w:p>
@@ -1000,15 +1007,15 @@
         <w:t>will</w:t>
       </w:r>
       <w:r>
-        <w:t xml:space="preserve"> read </w:t>
-      </w:r>
-      <w:proofErr w:type="gramStart"/>
-      <w:r>
-        <w:t>each and every</w:t>
-      </w:r>
-      <w:proofErr w:type="gramEnd"/>
-      <w:r>
-        <w:t xml:space="preserve"> one of your reports in detail – which I'm happy to do (and I’m paid to do) but it also means I cannot absolutely guarantee feedback by a fixed deadline.</w:t>
+        <w:t xml:space="preserve"> read each and every one of your reports in detail – which I'm happy to do</w:t>
+      </w:r>
+      <w:r>
+        <w:t>,</w:t>
+      </w:r>
+      <w:bookmarkStart w:id="0" w:name="_GoBack"/>
+      <w:bookmarkEnd w:id="0"/>
+      <w:r>
+        <w:t xml:space="preserve"> but it also means I cannot absolutely guarantee feedback by a fixed deadline.</w:t>
       </w:r>
     </w:p>
     <w:sectPr>
@@ -1041,7 +1048,7 @@
 </file>
 
 <file path=word/endnotes.xml><?xml version="1.0" encoding="utf-8"?>
-<w:endnotes xmlns:wpc="http://schemas.microsoft.com/office/word/2010/wordprocessingCanvas" xmlns:cx="http://schemas.microsoft.com/office/drawing/2014/chartex" xmlns:cx1="http://schemas.microsoft.com/office/drawing/2015/9/8/chartex" xmlns:cx2="http://schemas.microsoft.com/office/drawing/2015/10/21/chartex" xmlns:cx3="http://schemas.microsoft.com/office/drawing/2016/5/9/chartex" xmlns:cx4="http://schemas.microsoft.com/office/drawing/2016/5/10/chartex" xmlns:cx5="http://schemas.microsoft.com/office/drawing/2016/5/11/chartex" xmlns:cx6="http://schemas.microsoft.com/office/drawing/2016/5/12/chartex" xmlns:cx7="http://schemas.microsoft.com/office/drawing/2016/5/13/chartex" xmlns:cx8="http://schemas.microsoft.com/office/drawing/2016/5/14/chartex" xmlns:mc="http://schemas.openxmlformats.org/markup-compatibility/2006" xmlns:aink="http://schemas.microsoft.com/office/drawing/2016/ink" xmlns:am3d="http://schemas.microsoft.com/office/drawing/2017/model3d" xmlns:o="urn:schemas-microsoft-com:office:office" xmlns:r="http://schemas.openxmlformats.org/officeDocument/2006/relationships" xmlns:m="http://schemas.openxmlformats.org/officeDocument/2006/math" xmlns:v="urn:schemas-microsoft-com:vml" xmlns:wp14="http://schemas.microsoft.com/office/word/2010/wordprocessingDrawing" xmlns:wp="http://schemas.openxmlformats.org/drawingml/2006/wordprocessingDrawing" xmlns:w10="urn:schemas-microsoft-com:office:word" xmlns:w="http://schemas.openxmlformats.org/wordprocessingml/2006/main" xmlns:w14="http://schemas.microsoft.com/office/word/2010/wordml" xmlns:w15="http://schemas.microsoft.com/office/word/2012/wordml" xmlns:w16se="http://schemas.microsoft.com/office/word/2015/wordml/symex" xmlns:wpg="http://schemas.microsoft.com/office/word/2010/wordprocessingGroup" xmlns:wpi="http://schemas.microsoft.com/office/word/2010/wordprocessingInk" xmlns:wne="http://schemas.microsoft.com/office/word/2006/wordml" xmlns:wps="http://schemas.microsoft.com/office/word/2010/wordprocessingShape" mc:Ignorable="w14 w15 w16se wp14">
+<w:endnotes xmlns:wpc="http://schemas.microsoft.com/office/word/2010/wordprocessingCanvas" xmlns:cx="http://schemas.microsoft.com/office/drawing/2014/chartex" xmlns:cx1="http://schemas.microsoft.com/office/drawing/2015/9/8/chartex" xmlns:cx2="http://schemas.microsoft.com/office/drawing/2015/10/21/chartex" xmlns:cx3="http://schemas.microsoft.com/office/drawing/2016/5/9/chartex" xmlns:cx4="http://schemas.microsoft.com/office/drawing/2016/5/10/chartex" xmlns:cx5="http://schemas.microsoft.com/office/drawing/2016/5/11/chartex" xmlns:cx6="http://schemas.microsoft.com/office/drawing/2016/5/12/chartex" xmlns:cx7="http://schemas.microsoft.com/office/drawing/2016/5/13/chartex" xmlns:cx8="http://schemas.microsoft.com/office/drawing/2016/5/14/chartex" xmlns:mc="http://schemas.openxmlformats.org/markup-compatibility/2006" xmlns:aink="http://schemas.microsoft.com/office/drawing/2016/ink" xmlns:am3d="http://schemas.microsoft.com/office/drawing/2017/model3d" xmlns:o="urn:schemas-microsoft-com:office:office" xmlns:r="http://schemas.openxmlformats.org/officeDocument/2006/relationships" xmlns:m="http://schemas.openxmlformats.org/officeDocument/2006/math" xmlns:v="urn:schemas-microsoft-com:vml" xmlns:wp14="http://schemas.microsoft.com/office/word/2010/wordprocessingDrawing" xmlns:wp="http://schemas.openxmlformats.org/drawingml/2006/wordprocessingDrawing" xmlns:w10="urn:schemas-microsoft-com:office:word" xmlns:w="http://schemas.openxmlformats.org/wordprocessingml/2006/main" xmlns:w14="http://schemas.microsoft.com/office/word/2010/wordml" xmlns:w15="http://schemas.microsoft.com/office/word/2012/wordml" xmlns:w16cid="http://schemas.microsoft.com/office/word/2016/wordml/cid" xmlns:w16se="http://schemas.microsoft.com/office/word/2015/wordml/symex" xmlns:wpg="http://schemas.microsoft.com/office/word/2010/wordprocessingGroup" xmlns:wpi="http://schemas.microsoft.com/office/word/2010/wordprocessingInk" xmlns:wne="http://schemas.microsoft.com/office/word/2006/wordml" xmlns:wps="http://schemas.microsoft.com/office/word/2010/wordprocessingShape" mc:Ignorable="w14 w15 w16se w16cid wp14">
   <w:endnote w:type="separator" w:id="-1">
     <w:p>
       <w:pPr>
@@ -1066,7 +1073,7 @@
 </file>
 
 <file path=word/footnotes.xml><?xml version="1.0" encoding="utf-8"?>
-<w:footnotes xmlns:wpc="http://schemas.microsoft.com/office/word/2010/wordprocessingCanvas" xmlns:cx="http://schemas.microsoft.com/office/drawing/2014/chartex" xmlns:cx1="http://schemas.microsoft.com/office/drawing/2015/9/8/chartex" xmlns:cx2="http://schemas.microsoft.com/office/drawing/2015/10/21/chartex" xmlns:cx3="http://schemas.microsoft.com/office/drawing/2016/5/9/chartex" xmlns:cx4="http://schemas.microsoft.com/office/drawing/2016/5/10/chartex" xmlns:cx5="http://schemas.microsoft.com/office/drawing/2016/5/11/chartex" xmlns:cx6="http://schemas.microsoft.com/office/drawing/2016/5/12/chartex" xmlns:cx7="http://schemas.microsoft.com/office/drawing/2016/5/13/chartex" xmlns:cx8="http://schemas.microsoft.com/office/drawing/2016/5/14/chartex" xmlns:mc="http://schemas.openxmlformats.org/markup-compatibility/2006" xmlns:aink="http://schemas.microsoft.com/office/drawing/2016/ink" xmlns:am3d="http://schemas.microsoft.com/office/drawing/2017/model3d" xmlns:o="urn:schemas-microsoft-com:office:office" xmlns:r="http://schemas.openxmlformats.org/officeDocument/2006/relationships" xmlns:m="http://schemas.openxmlformats.org/officeDocument/2006/math" xmlns:v="urn:schemas-microsoft-com:vml" xmlns:wp14="http://schemas.microsoft.com/office/word/2010/wordprocessingDrawing" xmlns:wp="http://schemas.openxmlformats.org/drawingml/2006/wordprocessingDrawing" xmlns:w10="urn:schemas-microsoft-com:office:word" xmlns:w="http://schemas.openxmlformats.org/wordprocessingml/2006/main" xmlns:w14="http://schemas.microsoft.com/office/word/2010/wordml" xmlns:w15="http://schemas.microsoft.com/office/word/2012/wordml" xmlns:w16se="http://schemas.microsoft.com/office/word/2015/wordml/symex" xmlns:wpg="http://schemas.microsoft.com/office/word/2010/wordprocessingGroup" xmlns:wpi="http://schemas.microsoft.com/office/word/2010/wordprocessingInk" xmlns:wne="http://schemas.microsoft.com/office/word/2006/wordml" xmlns:wps="http://schemas.microsoft.com/office/word/2010/wordprocessingShape" mc:Ignorable="w14 w15 w16se wp14">
+<w:footnotes xmlns:wpc="http://schemas.microsoft.com/office/word/2010/wordprocessingCanvas" xmlns:cx="http://schemas.microsoft.com/office/drawing/2014/chartex" xmlns:cx1="http://schemas.microsoft.com/office/drawing/2015/9/8/chartex" xmlns:cx2="http://schemas.microsoft.com/office/drawing/2015/10/21/chartex" xmlns:cx3="http://schemas.microsoft.com/office/drawing/2016/5/9/chartex" xmlns:cx4="http://schemas.microsoft.com/office/drawing/2016/5/10/chartex" xmlns:cx5="http://schemas.microsoft.com/office/drawing/2016/5/11/chartex" xmlns:cx6="http://schemas.microsoft.com/office/drawing/2016/5/12/chartex" xmlns:cx7="http://schemas.microsoft.com/office/drawing/2016/5/13/chartex" xmlns:cx8="http://schemas.microsoft.com/office/drawing/2016/5/14/chartex" xmlns:mc="http://schemas.openxmlformats.org/markup-compatibility/2006" xmlns:aink="http://schemas.microsoft.com/office/drawing/2016/ink" xmlns:am3d="http://schemas.microsoft.com/office/drawing/2017/model3d" xmlns:o="urn:schemas-microsoft-com:office:office" xmlns:r="http://schemas.openxmlformats.org/officeDocument/2006/relationships" xmlns:m="http://schemas.openxmlformats.org/officeDocument/2006/math" xmlns:v="urn:schemas-microsoft-com:vml" xmlns:wp14="http://schemas.microsoft.com/office/word/2010/wordprocessingDrawing" xmlns:wp="http://schemas.openxmlformats.org/drawingml/2006/wordprocessingDrawing" xmlns:w10="urn:schemas-microsoft-com:office:word" xmlns:w="http://schemas.openxmlformats.org/wordprocessingml/2006/main" xmlns:w14="http://schemas.microsoft.com/office/word/2010/wordml" xmlns:w15="http://schemas.microsoft.com/office/word/2012/wordml" xmlns:w16cid="http://schemas.microsoft.com/office/word/2016/wordml/cid" xmlns:w16se="http://schemas.microsoft.com/office/word/2015/wordml/symex" xmlns:wpg="http://schemas.microsoft.com/office/word/2010/wordprocessingGroup" xmlns:wpi="http://schemas.microsoft.com/office/word/2010/wordprocessingInk" xmlns:wne="http://schemas.microsoft.com/office/word/2006/wordml" xmlns:wps="http://schemas.microsoft.com/office/word/2010/wordprocessingShape" mc:Ignorable="w14 w15 w16se w16cid wp14">
   <w:footnote w:type="separator" w:id="-1">
     <w:p>
       <w:pPr>
@@ -1108,38 +1115,16 @@
         <w:rPr>
           <w:lang w:val="en-US"/>
         </w:rPr>
-        <w:t>In past years and on different units I have seen submissions including a .</w:t>
+        <w:t>In past years and on different units I have seen submissions including a .docx file with the file extension changed to .pdf and a .</w:t>
       </w:r>
       <w:proofErr w:type="spellStart"/>
       <w:r>
         <w:rPr>
           <w:lang w:val="en-US"/>
         </w:rPr>
-        <w:t>docx</w:t>
+        <w:t>tex</w:t>
       </w:r>
       <w:proofErr w:type="spellEnd"/>
-      <w:r>
-        <w:rPr>
-          <w:lang w:val="en-US"/>
-        </w:rPr>
-        <w:t xml:space="preserve"> file with the file extension changed to .pdf and </w:t>
-      </w:r>
-      <w:proofErr w:type="gramStart"/>
-      <w:r>
-        <w:rPr>
-          <w:lang w:val="en-US"/>
-        </w:rPr>
-        <w:t>a .</w:t>
-      </w:r>
-      <w:proofErr w:type="spellStart"/>
-      <w:r>
-        <w:rPr>
-          <w:lang w:val="en-US"/>
-        </w:rPr>
-        <w:t>tex</w:t>
-      </w:r>
-      <w:proofErr w:type="spellEnd"/>
-      <w:proofErr w:type="gramEnd"/>
       <w:r>
         <w:rPr>
           <w:lang w:val="en-US"/>
@@ -1191,7 +1176,7 @@
 </file>
 
 <file path=word/header1.xml><?xml version="1.0" encoding="utf-8"?>
-<w:hdr xmlns:wpc="http://schemas.microsoft.com/office/word/2010/wordprocessingCanvas" xmlns:cx="http://schemas.microsoft.com/office/drawing/2014/chartex" xmlns:cx1="http://schemas.microsoft.com/office/drawing/2015/9/8/chartex" xmlns:cx2="http://schemas.microsoft.com/office/drawing/2015/10/21/chartex" xmlns:cx3="http://schemas.microsoft.com/office/drawing/2016/5/9/chartex" xmlns:cx4="http://schemas.microsoft.com/office/drawing/2016/5/10/chartex" xmlns:cx5="http://schemas.microsoft.com/office/drawing/2016/5/11/chartex" xmlns:cx6="http://schemas.microsoft.com/office/drawing/2016/5/12/chartex" xmlns:cx7="http://schemas.microsoft.com/office/drawing/2016/5/13/chartex" xmlns:cx8="http://schemas.microsoft.com/office/drawing/2016/5/14/chartex" xmlns:mc="http://schemas.openxmlformats.org/markup-compatibility/2006" xmlns:aink="http://schemas.microsoft.com/office/drawing/2016/ink" xmlns:am3d="http://schemas.microsoft.com/office/drawing/2017/model3d" xmlns:o="urn:schemas-microsoft-com:office:office" xmlns:r="http://schemas.openxmlformats.org/officeDocument/2006/relationships" xmlns:m="http://schemas.openxmlformats.org/officeDocument/2006/math" xmlns:v="urn:schemas-microsoft-com:vml" xmlns:wp14="http://schemas.microsoft.com/office/word/2010/wordprocessingDrawing" xmlns:wp="http://schemas.openxmlformats.org/drawingml/2006/wordprocessingDrawing" xmlns:w10="urn:schemas-microsoft-com:office:word" xmlns:w="http://schemas.openxmlformats.org/wordprocessingml/2006/main" xmlns:w14="http://schemas.microsoft.com/office/word/2010/wordml" xmlns:w15="http://schemas.microsoft.com/office/word/2012/wordml" xmlns:w16se="http://schemas.microsoft.com/office/word/2015/wordml/symex" xmlns:wpg="http://schemas.microsoft.com/office/word/2010/wordprocessingGroup" xmlns:wpi="http://schemas.microsoft.com/office/word/2010/wordprocessingInk" xmlns:wne="http://schemas.microsoft.com/office/word/2006/wordml" xmlns:wps="http://schemas.microsoft.com/office/word/2010/wordprocessingShape" mc:Ignorable="w14 w15 w16se wp14">
+<w:hdr xmlns:wpc="http://schemas.microsoft.com/office/word/2010/wordprocessingCanvas" xmlns:cx="http://schemas.microsoft.com/office/drawing/2014/chartex" xmlns:cx1="http://schemas.microsoft.com/office/drawing/2015/9/8/chartex" xmlns:cx2="http://schemas.microsoft.com/office/drawing/2015/10/21/chartex" xmlns:cx3="http://schemas.microsoft.com/office/drawing/2016/5/9/chartex" xmlns:cx4="http://schemas.microsoft.com/office/drawing/2016/5/10/chartex" xmlns:cx5="http://schemas.microsoft.com/office/drawing/2016/5/11/chartex" xmlns:cx6="http://schemas.microsoft.com/office/drawing/2016/5/12/chartex" xmlns:cx7="http://schemas.microsoft.com/office/drawing/2016/5/13/chartex" xmlns:cx8="http://schemas.microsoft.com/office/drawing/2016/5/14/chartex" xmlns:mc="http://schemas.openxmlformats.org/markup-compatibility/2006" xmlns:aink="http://schemas.microsoft.com/office/drawing/2016/ink" xmlns:am3d="http://schemas.microsoft.com/office/drawing/2017/model3d" xmlns:o="urn:schemas-microsoft-com:office:office" xmlns:r="http://schemas.openxmlformats.org/officeDocument/2006/relationships" xmlns:m="http://schemas.openxmlformats.org/officeDocument/2006/math" xmlns:v="urn:schemas-microsoft-com:vml" xmlns:wp14="http://schemas.microsoft.com/office/word/2010/wordprocessingDrawing" xmlns:wp="http://schemas.openxmlformats.org/drawingml/2006/wordprocessingDrawing" xmlns:w10="urn:schemas-microsoft-com:office:word" xmlns:w="http://schemas.openxmlformats.org/wordprocessingml/2006/main" xmlns:w14="http://schemas.microsoft.com/office/word/2010/wordml" xmlns:w15="http://schemas.microsoft.com/office/word/2012/wordml" xmlns:w16cid="http://schemas.microsoft.com/office/word/2016/wordml/cid" xmlns:w16se="http://schemas.microsoft.com/office/word/2015/wordml/symex" xmlns:wpg="http://schemas.microsoft.com/office/word/2010/wordprocessingGroup" xmlns:wpi="http://schemas.microsoft.com/office/word/2010/wordprocessingInk" xmlns:wne="http://schemas.microsoft.com/office/word/2006/wordml" xmlns:wps="http://schemas.microsoft.com/office/word/2010/wordprocessingShape" mc:Ignorable="w14 w15 w16se w16cid wp14">
   <w:p>
     <w:pPr>
       <w:pStyle w:val="Header"/>
@@ -1273,7 +1258,7 @@
 </file>
 
 <file path=word/numbering.xml><?xml version="1.0" encoding="utf-8"?>
-<w:numbering xmlns:wpc="http://schemas.microsoft.com/office/word/2010/wordprocessingCanvas" xmlns:cx="http://schemas.microsoft.com/office/drawing/2014/chartex" xmlns:cx1="http://schemas.microsoft.com/office/drawing/2015/9/8/chartex" xmlns:cx2="http://schemas.microsoft.com/office/drawing/2015/10/21/chartex" xmlns:cx3="http://schemas.microsoft.com/office/drawing/2016/5/9/chartex" xmlns:cx4="http://schemas.microsoft.com/office/drawing/2016/5/10/chartex" xmlns:cx5="http://schemas.microsoft.com/office/drawing/2016/5/11/chartex" xmlns:cx6="http://schemas.microsoft.com/office/drawing/2016/5/12/chartex" xmlns:cx7="http://schemas.microsoft.com/office/drawing/2016/5/13/chartex" xmlns:cx8="http://schemas.microsoft.com/office/drawing/2016/5/14/chartex" xmlns:mc="http://schemas.openxmlformats.org/markup-compatibility/2006" xmlns:aink="http://schemas.microsoft.com/office/drawing/2016/ink" xmlns:am3d="http://schemas.microsoft.com/office/drawing/2017/model3d" xmlns:o="urn:schemas-microsoft-com:office:office" xmlns:r="http://schemas.openxmlformats.org/officeDocument/2006/relationships" xmlns:m="http://schemas.openxmlformats.org/officeDocument/2006/math" xmlns:v="urn:schemas-microsoft-com:vml" xmlns:wp14="http://schemas.microsoft.com/office/word/2010/wordprocessingDrawing" xmlns:wp="http://schemas.openxmlformats.org/drawingml/2006/wordprocessingDrawing" xmlns:w10="urn:schemas-microsoft-com:office:word" xmlns:w="http://schemas.openxmlformats.org/wordprocessingml/2006/main" xmlns:w14="http://schemas.microsoft.com/office/word/2010/wordml" xmlns:w15="http://schemas.microsoft.com/office/word/2012/wordml" xmlns:w16se="http://schemas.microsoft.com/office/word/2015/wordml/symex" xmlns:wpg="http://schemas.microsoft.com/office/word/2010/wordprocessingGroup" xmlns:wpi="http://schemas.microsoft.com/office/word/2010/wordprocessingInk" xmlns:wne="http://schemas.microsoft.com/office/word/2006/wordml" xmlns:wps="http://schemas.microsoft.com/office/word/2010/wordprocessingShape" mc:Ignorable="w14 w15 w16se wp14">
+<w:numbering xmlns:wpc="http://schemas.microsoft.com/office/word/2010/wordprocessingCanvas" xmlns:cx="http://schemas.microsoft.com/office/drawing/2014/chartex" xmlns:cx1="http://schemas.microsoft.com/office/drawing/2015/9/8/chartex" xmlns:cx2="http://schemas.microsoft.com/office/drawing/2015/10/21/chartex" xmlns:cx3="http://schemas.microsoft.com/office/drawing/2016/5/9/chartex" xmlns:cx4="http://schemas.microsoft.com/office/drawing/2016/5/10/chartex" xmlns:cx5="http://schemas.microsoft.com/office/drawing/2016/5/11/chartex" xmlns:cx6="http://schemas.microsoft.com/office/drawing/2016/5/12/chartex" xmlns:cx7="http://schemas.microsoft.com/office/drawing/2016/5/13/chartex" xmlns:cx8="http://schemas.microsoft.com/office/drawing/2016/5/14/chartex" xmlns:mc="http://schemas.openxmlformats.org/markup-compatibility/2006" xmlns:aink="http://schemas.microsoft.com/office/drawing/2016/ink" xmlns:am3d="http://schemas.microsoft.com/office/drawing/2017/model3d" xmlns:o="urn:schemas-microsoft-com:office:office" xmlns:r="http://schemas.openxmlformats.org/officeDocument/2006/relationships" xmlns:m="http://schemas.openxmlformats.org/officeDocument/2006/math" xmlns:v="urn:schemas-microsoft-com:vml" xmlns:wp14="http://schemas.microsoft.com/office/word/2010/wordprocessingDrawing" xmlns:wp="http://schemas.openxmlformats.org/drawingml/2006/wordprocessingDrawing" xmlns:w10="urn:schemas-microsoft-com:office:word" xmlns:w="http://schemas.openxmlformats.org/wordprocessingml/2006/main" xmlns:w14="http://schemas.microsoft.com/office/word/2010/wordml" xmlns:w15="http://schemas.microsoft.com/office/word/2012/wordml" xmlns:w16cid="http://schemas.microsoft.com/office/word/2016/wordml/cid" xmlns:w16se="http://schemas.microsoft.com/office/word/2015/wordml/symex" xmlns:wpg="http://schemas.microsoft.com/office/word/2010/wordprocessingGroup" xmlns:wpi="http://schemas.microsoft.com/office/word/2010/wordprocessingInk" xmlns:wne="http://schemas.microsoft.com/office/word/2006/wordml" xmlns:wps="http://schemas.microsoft.com/office/word/2010/wordprocessingShape" mc:Ignorable="w14 w15 w16se w16cid wp14">
   <w:abstractNum w:abstractNumId="0" w15:restartNumberingAfterBreak="0">
     <w:nsid w:val="12835B83"/>
     <w:multiLevelType w:val="hybridMultilevel"/>
@@ -3111,7 +3096,7 @@
 </file>
 
 <file path=word/styles.xml><?xml version="1.0" encoding="utf-8"?>
-<w:styles xmlns:mc="http://schemas.openxmlformats.org/markup-compatibility/2006" xmlns:r="http://schemas.openxmlformats.org/officeDocument/2006/relationships" xmlns:w="http://schemas.openxmlformats.org/wordprocessingml/2006/main" xmlns:w14="http://schemas.microsoft.com/office/word/2010/wordml" xmlns:w15="http://schemas.microsoft.com/office/word/2012/wordml" xmlns:w16se="http://schemas.microsoft.com/office/word/2015/wordml/symex" mc:Ignorable="w14 w15 w16se">
+<w:styles xmlns:mc="http://schemas.openxmlformats.org/markup-compatibility/2006" xmlns:r="http://schemas.openxmlformats.org/officeDocument/2006/relationships" xmlns:w="http://schemas.openxmlformats.org/wordprocessingml/2006/main" xmlns:w14="http://schemas.microsoft.com/office/word/2010/wordml" xmlns:w15="http://schemas.microsoft.com/office/word/2012/wordml" xmlns:w16cid="http://schemas.microsoft.com/office/word/2016/wordml/cid" xmlns:w16se="http://schemas.microsoft.com/office/word/2015/wordml/symex" mc:Ignorable="w14 w15 w16se w16cid">
   <w:docDefaults>
     <w:rPrDefault>
       <w:rPr>
@@ -3233,6 +3218,7 @@
     <w:lsdException w:name="HTML Sample" w:semiHidden="1" w:unhideWhenUsed="1"/>
     <w:lsdException w:name="HTML Typewriter" w:semiHidden="1" w:unhideWhenUsed="1"/>
     <w:lsdException w:name="HTML Variable" w:semiHidden="1" w:unhideWhenUsed="1"/>
+    <w:lsdException w:name="Normal Table" w:semiHidden="1" w:unhideWhenUsed="1"/>
     <w:lsdException w:name="annotation subject" w:semiHidden="1" w:unhideWhenUsed="1"/>
     <w:lsdException w:name="No List" w:semiHidden="1" w:unhideWhenUsed="1"/>
     <w:lsdException w:name="Outline List 1" w:semiHidden="1" w:unhideWhenUsed="1"/>
@@ -3279,8 +3265,10 @@
     <w:lsdException w:name="Table Subtle 2" w:semiHidden="1" w:unhideWhenUsed="1"/>
     <w:lsdException w:name="Table Web 1" w:semiHidden="1" w:unhideWhenUsed="1"/>
     <w:lsdException w:name="Table Web 2" w:semiHidden="1" w:unhideWhenUsed="1"/>
+    <w:lsdException w:name="Table Web 3" w:semiHidden="1" w:unhideWhenUsed="1"/>
     <w:lsdException w:name="Balloon Text" w:semiHidden="1" w:unhideWhenUsed="1"/>
     <w:lsdException w:name="Table Grid" w:uiPriority="39"/>
+    <w:lsdException w:name="Table Theme" w:semiHidden="1" w:unhideWhenUsed="1"/>
     <w:lsdException w:name="Placeholder Text" w:semiHidden="1"/>
     <w:lsdException w:name="No Spacing" w:uiPriority="1" w:qFormat="1"/>
     <w:lsdException w:name="Light Shading" w:uiPriority="60"/>
@@ -4123,7 +4111,7 @@
 </file>
 
 <file path=customXml/itemProps1.xml><?xml version="1.0" encoding="utf-8"?>
-<ds:datastoreItem xmlns:ds="http://schemas.openxmlformats.org/officeDocument/2006/customXml" ds:itemID="{86E48783-C27F-48DA-8EBE-2CF6D6529410}">
+<ds:datastoreItem xmlns:ds="http://schemas.openxmlformats.org/officeDocument/2006/customXml" ds:itemID="{81F3AF7A-2131-4109-BE6F-AD5AE4987839}">
   <ds:schemaRefs>
     <ds:schemaRef ds:uri="http://schemas.openxmlformats.org/officeDocument/2006/bibliography"/>
   </ds:schemaRefs>

</xml_diff>

<commit_message>
small tweak to coursework instructions
</commit_message>
<xml_diff>
--- a/coursework.docx
+++ b/coursework.docx
@@ -18,8 +18,6 @@
       <w:r>
         <w:t>9</w:t>
       </w:r>
-      <w:bookmarkStart w:id="0" w:name="_GoBack"/>
-      <w:bookmarkEnd w:id="0"/>
       <w:r>
         <w:t xml:space="preserve"> </w:t>
       </w:r>
@@ -250,11 +248,11 @@
         <w:t>section</w:t>
       </w:r>
       <w:r>
-        <w:t xml:space="preserve">, you can imagine that you have been called in as a consultant </w:t>
+        <w:t xml:space="preserve">, you can imagine that you have been called in as a consultant to a company whose systems have just been breached by the vulnerabilities in </w:t>
       </w:r>
       <w:r>
         <w:lastRenderedPageBreak/>
-        <w:t xml:space="preserve">to a company whose systems have just been breached by the vulnerabilities in question. In the narrow sense, you need to fix the vulnerabilities </w:t>
+        <w:t xml:space="preserve">question. In the narrow sense, you need to fix the vulnerabilities </w:t>
       </w:r>
       <w:r>
         <w:t xml:space="preserve">– </w:t>
@@ -624,32 +622,26 @@
         <w:rPr>
           <w:lang w:val="en-US"/>
         </w:rPr>
-        <w:t xml:space="preserve">and then mark them efficiently together with my TAs while trying my hardest to </w:t>
-      </w:r>
+        <w:t xml:space="preserve">and then mark them efficiently together with my TAs while trying my hardest to make the assignment and marking </w:t>
+      </w:r>
+      <w:r>
+        <w:rPr>
+          <w:lang w:val="en-US"/>
+        </w:rPr>
+        <w:t>scale the same for everyone, be able to cross-check marks for consistency at the end and still get everything marked (I hope) within 3 weeks.</w:t>
+      </w:r>
+    </w:p>
+    <w:p>
+      <w:pPr>
+        <w:rPr>
+          <w:lang w:val="en-US"/>
+        </w:rPr>
+      </w:pPr>
       <w:r>
         <w:rPr>
           <w:lang w:val="en-US"/>
         </w:rPr>
         <w:lastRenderedPageBreak/>
-        <w:t xml:space="preserve">make the assignment and marking </w:t>
-      </w:r>
-      <w:r>
-        <w:rPr>
-          <w:lang w:val="en-US"/>
-        </w:rPr>
-        <w:t>scale the same for everyone, be able to cross-check marks for consistency at the end and still get everything marked (I hope) within 3 weeks.</w:t>
-      </w:r>
-    </w:p>
-    <w:p>
-      <w:pPr>
-        <w:rPr>
-          <w:lang w:val="en-US"/>
-        </w:rPr>
-      </w:pPr>
-      <w:r>
-        <w:rPr>
-          <w:lang w:val="en-US"/>
-        </w:rPr>
         <w:t>Each reflection will be marked out of 10 according to the</w:t>
       </w:r>
       <w:r>
@@ -728,15 +720,103 @@
       <w:pPr>
         <w:rPr>
           <w:b/>
-        </w:rPr>
-      </w:pPr>
+          <w:szCs w:val="24"/>
+        </w:rPr>
+      </w:pPr>
+      <w:bookmarkStart w:id="0" w:name="_GoBack"/>
       <w:r>
         <w:rPr>
           <w:b/>
-        </w:rPr>
-        <w:t>Work distribution: (candidate number 1) X %, (candidate number 2) Y %</w:t>
-      </w:r>
-    </w:p>
+          <w:szCs w:val="24"/>
+        </w:rPr>
+        <w:t xml:space="preserve">Work distribution: (candidate number 1) </w:t>
+      </w:r>
+      <w:r>
+        <w:rPr>
+          <w:b/>
+          <w:szCs w:val="24"/>
+        </w:rPr>
+        <w:t>W</w:t>
+      </w:r>
+      <w:r>
+        <w:rPr>
+          <w:b/>
+          <w:szCs w:val="24"/>
+        </w:rPr>
+        <w:t xml:space="preserve"> %, (candidate number 2) </w:t>
+      </w:r>
+      <w:r>
+        <w:rPr>
+          <w:b/>
+          <w:szCs w:val="24"/>
+        </w:rPr>
+        <w:t>X</w:t>
+      </w:r>
+      <w:r>
+        <w:rPr>
+          <w:b/>
+          <w:szCs w:val="24"/>
+        </w:rPr>
+        <w:t xml:space="preserve"> %</w:t>
+      </w:r>
+      <w:r>
+        <w:rPr>
+          <w:b/>
+          <w:szCs w:val="24"/>
+        </w:rPr>
+        <w:t xml:space="preserve">, </w:t>
+      </w:r>
+      <w:r>
+        <w:rPr>
+          <w:b/>
+          <w:szCs w:val="24"/>
+        </w:rPr>
+        <w:t xml:space="preserve">(candidate number </w:t>
+      </w:r>
+      <w:r>
+        <w:rPr>
+          <w:b/>
+          <w:szCs w:val="24"/>
+        </w:rPr>
+        <w:t>3</w:t>
+      </w:r>
+      <w:r>
+        <w:rPr>
+          <w:b/>
+          <w:szCs w:val="24"/>
+        </w:rPr>
+        <w:t xml:space="preserve">) Y %, (candidate number </w:t>
+      </w:r>
+      <w:r>
+        <w:rPr>
+          <w:b/>
+          <w:szCs w:val="24"/>
+        </w:rPr>
+        <w:t>4</w:t>
+      </w:r>
+      <w:r>
+        <w:rPr>
+          <w:b/>
+          <w:szCs w:val="24"/>
+        </w:rPr>
+        <w:t xml:space="preserve">) </w:t>
+      </w:r>
+      <w:r>
+        <w:rPr>
+          <w:b/>
+          <w:szCs w:val="24"/>
+        </w:rPr>
+        <w:t>Z</w:t>
+      </w:r>
+      <w:r>
+        <w:rPr>
+          <w:b/>
+          <w:szCs w:val="24"/>
+        </w:rPr>
+        <w:t xml:space="preserve"> %</w:t>
+      </w:r>
+    </w:p>
+    <w:bookmarkEnd w:id="0"/>
     <w:p>
       <w:r>
         <w:t>You</w:t>
@@ -4201,7 +4281,7 @@
 </file>
 
 <file path=customXml/itemProps1.xml><?xml version="1.0" encoding="utf-8"?>
-<ds:datastoreItem xmlns:ds="http://schemas.openxmlformats.org/officeDocument/2006/customXml" ds:itemID="{5F07D1B5-9504-4855-8923-B6DCF0778581}">
+<ds:datastoreItem xmlns:ds="http://schemas.openxmlformats.org/officeDocument/2006/customXml" ds:itemID="{3F3EBEEB-F0D8-4ED3-8DC2-67A9C6055118}">
   <ds:schemaRefs>
     <ds:schemaRef ds:uri="http://schemas.openxmlformats.org/officeDocument/2006/bibliography"/>
   </ds:schemaRefs>

</xml_diff>